<commit_message>
prototipo funcional se validad el administrador y inserta datos a la tabla bocatoma
</commit_message>
<xml_diff>
--- a/Proyecto software/entrega 3/pruebas/CU-4.docx
+++ b/Proyecto software/entrega 3/pruebas/CU-4.docx
@@ -1321,7 +1321,17 @@
                 <w:szCs w:val="18"/>
                 <w:lang w:eastAsia="es-CO"/>
               </w:rPr>
-              <w:t>circasia</w:t>
+              <w:t>C</w:t>
+            </w:r>
+            <w:r>
+              <w:rPr>
+                <w:rFonts w:ascii="Tahoma" w:eastAsia="Times New Roman" w:hAnsi="Tahoma" w:cs="Tahoma"/>
+                <w:color w:val="000000"/>
+                <w:sz w:val="18"/>
+                <w:szCs w:val="18"/>
+                <w:lang w:eastAsia="es-CO"/>
+              </w:rPr>
+              <w:t>ircasia</w:t>
             </w:r>
           </w:p>
         </w:tc>
@@ -2970,8 +2980,6 @@
           <w:rFonts w:ascii="Tahoma" w:hAnsi="Tahoma"/>
         </w:rPr>
       </w:pPr>
-      <w:bookmarkStart w:id="0" w:name="_GoBack"/>
-      <w:bookmarkEnd w:id="0"/>
       <w:r>
         <w:rPr>
           <w:noProof/>
@@ -3009,6 +3017,8 @@
           <w:rFonts w:ascii="Tahoma" w:hAnsi="Tahoma"/>
         </w:rPr>
       </w:pPr>
+      <w:bookmarkStart w:id="0" w:name="_GoBack"/>
+      <w:bookmarkEnd w:id="0"/>
     </w:p>
     <w:p>
       <w:pPr>
@@ -3253,12 +3263,14 @@
         <w:rPr>
           <w:rFonts w:ascii="Tahoma" w:hAnsi="Tahoma"/>
           <w:b/>
-        </w:rPr>
-      </w:pPr>
-      <w:r>
-        <w:rPr>
-          <w:rFonts w:ascii="Tahoma" w:hAnsi="Tahoma"/>
-          <w:b/>
+          <w:lang w:val="en-US"/>
+        </w:rPr>
+      </w:pPr>
+      <w:r>
+        <w:rPr>
+          <w:rFonts w:ascii="Tahoma" w:hAnsi="Tahoma"/>
+          <w:b/>
+          <w:lang w:val="en-US"/>
         </w:rPr>
         <w:t xml:space="preserve">2.7. </w:t>
       </w:r>
@@ -3267,6 +3279,7 @@
         <w:rPr>
           <w:rFonts w:ascii="Tahoma" w:hAnsi="Tahoma"/>
           <w:b/>
+          <w:lang w:val="en-US"/>
         </w:rPr>
         <w:t>Intercase</w:t>
       </w:r>
@@ -3275,121 +3288,97 @@
         <w:rPr>
           <w:rFonts w:ascii="Tahoma" w:hAnsi="Tahoma"/>
           <w:b/>
-        </w:rPr>
-        <w:t xml:space="preserve"> </w:t>
-      </w:r>
-      <w:proofErr w:type="spellStart"/>
-      <w:r>
-        <w:rPr>
-          <w:rFonts w:ascii="Tahoma" w:hAnsi="Tahoma"/>
-          <w:b/>
-        </w:rPr>
-        <w:t>dependencies</w:t>
-      </w:r>
-      <w:proofErr w:type="spellEnd"/>
-    </w:p>
-    <w:p>
-      <w:pPr>
-        <w:spacing w:after="0" w:line="240" w:lineRule="auto"/>
-        <w:jc w:val="both"/>
-        <w:rPr>
-          <w:rFonts w:ascii="Tahoma" w:hAnsi="Tahoma"/>
-        </w:rPr>
-      </w:pPr>
-    </w:p>
-    <w:p>
-      <w:pPr>
-        <w:spacing w:after="0" w:line="240" w:lineRule="auto"/>
-        <w:jc w:val="both"/>
-        <w:rPr>
-          <w:rFonts w:ascii="Tahoma" w:hAnsi="Tahoma"/>
-        </w:rPr>
-      </w:pPr>
-    </w:p>
-    <w:p>
-      <w:pPr>
-        <w:spacing w:after="0" w:line="240" w:lineRule="auto"/>
-        <w:jc w:val="both"/>
-        <w:rPr>
-          <w:rFonts w:ascii="Tahoma" w:hAnsi="Tahoma"/>
-          <w:b/>
-        </w:rPr>
-      </w:pPr>
-      <w:r>
-        <w:rPr>
-          <w:rFonts w:ascii="Tahoma" w:hAnsi="Tahoma"/>
-          <w:b/>
-        </w:rPr>
-        <w:t xml:space="preserve">3. Global (once per </w:t>
-      </w:r>
-      <w:proofErr w:type="spellStart"/>
-      <w:r>
-        <w:rPr>
-          <w:rFonts w:ascii="Tahoma" w:hAnsi="Tahoma"/>
-          <w:b/>
-        </w:rPr>
-        <w:t>document</w:t>
-      </w:r>
-      <w:proofErr w:type="spellEnd"/>
-      <w:r>
-        <w:rPr>
-          <w:rFonts w:ascii="Tahoma" w:hAnsi="Tahoma"/>
-          <w:b/>
-        </w:rPr>
-        <w:t>)</w:t>
-      </w:r>
-    </w:p>
-    <w:p>
-      <w:pPr>
-        <w:spacing w:after="0" w:line="240" w:lineRule="auto"/>
-        <w:jc w:val="both"/>
-        <w:rPr>
-          <w:rFonts w:ascii="Tahoma" w:hAnsi="Tahoma"/>
-          <w:b/>
-        </w:rPr>
-      </w:pPr>
-    </w:p>
-    <w:p>
-      <w:pPr>
-        <w:spacing w:after="0" w:line="240" w:lineRule="auto"/>
-        <w:jc w:val="both"/>
-        <w:rPr>
-          <w:rFonts w:ascii="Tahoma" w:hAnsi="Tahoma"/>
-          <w:b/>
-        </w:rPr>
-      </w:pPr>
-      <w:r>
-        <w:rPr>
-          <w:rFonts w:ascii="Tahoma" w:hAnsi="Tahoma"/>
-          <w:b/>
-        </w:rPr>
-        <w:t xml:space="preserve">3.1. </w:t>
-      </w:r>
-      <w:proofErr w:type="spellStart"/>
-      <w:r>
-        <w:rPr>
-          <w:rFonts w:ascii="Tahoma" w:hAnsi="Tahoma"/>
-          <w:b/>
-        </w:rPr>
-        <w:t>Glossary</w:t>
-      </w:r>
-      <w:proofErr w:type="spellEnd"/>
-    </w:p>
-    <w:p>
-      <w:pPr>
-        <w:spacing w:after="0" w:line="240" w:lineRule="auto"/>
-        <w:jc w:val="both"/>
-        <w:rPr>
-          <w:rFonts w:ascii="Tahoma" w:hAnsi="Tahoma"/>
-        </w:rPr>
-      </w:pPr>
-    </w:p>
-    <w:p>
-      <w:pPr>
-        <w:spacing w:after="0" w:line="240" w:lineRule="auto"/>
-        <w:jc w:val="both"/>
-        <w:rPr>
-          <w:rFonts w:ascii="Tahoma" w:hAnsi="Tahoma"/>
+          <w:lang w:val="en-US"/>
+        </w:rPr>
+        <w:t xml:space="preserve"> dependencies</w:t>
+      </w:r>
+    </w:p>
+    <w:p>
+      <w:pPr>
+        <w:spacing w:after="0" w:line="240" w:lineRule="auto"/>
+        <w:jc w:val="both"/>
+        <w:rPr>
+          <w:rFonts w:ascii="Tahoma" w:hAnsi="Tahoma"/>
+          <w:lang w:val="en-US"/>
+        </w:rPr>
+      </w:pPr>
+    </w:p>
+    <w:p>
+      <w:pPr>
+        <w:spacing w:after="0" w:line="240" w:lineRule="auto"/>
+        <w:jc w:val="both"/>
+        <w:rPr>
+          <w:rFonts w:ascii="Tahoma" w:hAnsi="Tahoma"/>
+          <w:lang w:val="en-US"/>
+        </w:rPr>
+      </w:pPr>
+    </w:p>
+    <w:p>
+      <w:pPr>
+        <w:spacing w:after="0" w:line="240" w:lineRule="auto"/>
+        <w:jc w:val="both"/>
+        <w:rPr>
+          <w:rFonts w:ascii="Tahoma" w:hAnsi="Tahoma"/>
+          <w:b/>
+          <w:lang w:val="en-US"/>
+        </w:rPr>
+      </w:pPr>
+      <w:r>
+        <w:rPr>
+          <w:rFonts w:ascii="Tahoma" w:hAnsi="Tahoma"/>
+          <w:b/>
+          <w:lang w:val="en-US"/>
+        </w:rPr>
+        <w:t>3. Global (once per document)</w:t>
+      </w:r>
+    </w:p>
+    <w:p>
+      <w:pPr>
+        <w:spacing w:after="0" w:line="240" w:lineRule="auto"/>
+        <w:jc w:val="both"/>
+        <w:rPr>
+          <w:rFonts w:ascii="Tahoma" w:hAnsi="Tahoma"/>
+          <w:b/>
+          <w:lang w:val="en-US"/>
+        </w:rPr>
+      </w:pPr>
+    </w:p>
+    <w:p>
+      <w:pPr>
+        <w:spacing w:after="0" w:line="240" w:lineRule="auto"/>
+        <w:jc w:val="both"/>
+        <w:rPr>
+          <w:rFonts w:ascii="Tahoma" w:hAnsi="Tahoma"/>
+          <w:b/>
+          <w:lang w:val="en-US"/>
+        </w:rPr>
+      </w:pPr>
+      <w:r>
+        <w:rPr>
+          <w:rFonts w:ascii="Tahoma" w:hAnsi="Tahoma"/>
+          <w:b/>
+          <w:lang w:val="en-US"/>
+        </w:rPr>
+        <w:t>3.1. Glossary</w:t>
+      </w:r>
+    </w:p>
+    <w:p>
+      <w:pPr>
+        <w:spacing w:after="0" w:line="240" w:lineRule="auto"/>
+        <w:jc w:val="both"/>
+        <w:rPr>
+          <w:rFonts w:ascii="Tahoma" w:hAnsi="Tahoma"/>
+          <w:lang w:val="en-US"/>
+        </w:rPr>
+      </w:pPr>
+    </w:p>
+    <w:p>
+      <w:pPr>
+        <w:spacing w:after="0" w:line="240" w:lineRule="auto"/>
+        <w:jc w:val="both"/>
+        <w:rPr>
+          <w:rFonts w:ascii="Tahoma" w:hAnsi="Tahoma"/>
+          <w:lang w:val="en-US"/>
         </w:rPr>
       </w:pPr>
     </w:p>
@@ -4145,11 +4134,11 @@
           <c:showBubbleSize val="0"/>
         </c:dLbls>
         <c:gapWidth val="150"/>
-        <c:axId val="29379968"/>
-        <c:axId val="94663808"/>
+        <c:axId val="130183552"/>
+        <c:axId val="130185088"/>
       </c:barChart>
       <c:catAx>
-        <c:axId val="29379968"/>
+        <c:axId val="130183552"/>
         <c:scaling>
           <c:orientation val="minMax"/>
         </c:scaling>
@@ -4158,7 +4147,7 @@
         <c:majorTickMark val="out"/>
         <c:minorTickMark val="none"/>
         <c:tickLblPos val="nextTo"/>
-        <c:crossAx val="94663808"/>
+        <c:crossAx val="130185088"/>
         <c:crosses val="autoZero"/>
         <c:auto val="1"/>
         <c:lblAlgn val="ctr"/>
@@ -4166,7 +4155,7 @@
         <c:noMultiLvlLbl val="0"/>
       </c:catAx>
       <c:valAx>
-        <c:axId val="94663808"/>
+        <c:axId val="130185088"/>
         <c:scaling>
           <c:orientation val="minMax"/>
         </c:scaling>
@@ -4177,7 +4166,7 @@
         <c:majorTickMark val="out"/>
         <c:minorTickMark val="none"/>
         <c:tickLblPos val="nextTo"/>
-        <c:crossAx val="29379968"/>
+        <c:crossAx val="130183552"/>
         <c:crosses val="autoZero"/>
         <c:crossBetween val="between"/>
       </c:valAx>
@@ -4305,11 +4294,11 @@
           <c:showBubbleSize val="0"/>
         </c:dLbls>
         <c:gapWidth val="150"/>
-        <c:axId val="94672000"/>
-        <c:axId val="94673536"/>
+        <c:axId val="130213760"/>
+        <c:axId val="130215296"/>
       </c:barChart>
       <c:dateAx>
-        <c:axId val="94672000"/>
+        <c:axId val="130213760"/>
         <c:scaling>
           <c:orientation val="minMax"/>
         </c:scaling>
@@ -4318,14 +4307,14 @@
         <c:majorTickMark val="out"/>
         <c:minorTickMark val="none"/>
         <c:tickLblPos val="nextTo"/>
-        <c:crossAx val="94673536"/>
+        <c:crossAx val="130215296"/>
         <c:crosses val="autoZero"/>
         <c:auto val="0"/>
         <c:lblOffset val="100"/>
         <c:baseTimeUnit val="days"/>
       </c:dateAx>
       <c:valAx>
-        <c:axId val="94673536"/>
+        <c:axId val="130215296"/>
         <c:scaling>
           <c:orientation val="minMax"/>
         </c:scaling>
@@ -4336,7 +4325,7 @@
         <c:majorTickMark val="out"/>
         <c:minorTickMark val="none"/>
         <c:tickLblPos val="nextTo"/>
-        <c:crossAx val="94672000"/>
+        <c:crossAx val="130213760"/>
         <c:crosses val="autoZero"/>
         <c:crossBetween val="between"/>
       </c:valAx>

</xml_diff>